<commit_message>
docs: updated s04 requirements
</commit_message>
<xml_diff>
--- a/reports/Student #4/04 - Requirements - Student #4.docx
+++ b/reports/Student #4/04 - Requirements - Student #4.docx
@@ -1301,7 +1301,13 @@
         </w:sdtPr>
         <w:sdtContent>
           <w:r>
-            <w:t xml:space="preserve">    </w:t>
+            <w:t xml:space="preserve">  </w:t>
+          </w:r>
+          <w:r>
+            <w:t>X</w:t>
+          </w:r>
+          <w:r>
+            <w:t xml:space="preserve">  </w:t>
           </w:r>
         </w:sdtContent>
       </w:sdt>
@@ -1470,7 +1476,13 @@
         </w:sdtPr>
         <w:sdtContent>
           <w:r>
-            <w:t xml:space="preserve">    </w:t>
+            <w:t xml:space="preserve">  </w:t>
+          </w:r>
+          <w:r>
+            <w:t>X</w:t>
+          </w:r>
+          <w:r>
+            <w:t xml:space="preserve">  </w:t>
           </w:r>
         </w:sdtContent>
       </w:sdt>
@@ -1676,7 +1688,13 @@
         </w:sdtPr>
         <w:sdtContent>
           <w:r>
-            <w:t xml:space="preserve">    </w:t>
+            <w:t xml:space="preserve">  </w:t>
+          </w:r>
+          <w:r>
+            <w:t>X</w:t>
+          </w:r>
+          <w:r>
+            <w:t xml:space="preserve">  </w:t>
           </w:r>
         </w:sdtContent>
       </w:sdt>
@@ -1880,7 +1898,13 @@
         </w:sdtPr>
         <w:sdtContent>
           <w:r>
-            <w:t xml:space="preserve">    </w:t>
+            <w:t xml:space="preserve">  </w:t>
+          </w:r>
+          <w:r>
+            <w:t>X</w:t>
+          </w:r>
+          <w:r>
+            <w:t xml:space="preserve">  </w:t>
           </w:r>
         </w:sdtContent>
       </w:sdt>
@@ -1931,7 +1955,13 @@
         </w:sdtPr>
         <w:sdtContent>
           <w:r>
-            <w:t xml:space="preserve">    </w:t>
+            <w:t xml:space="preserve">  </w:t>
+          </w:r>
+          <w:r>
+            <w:t>X</w:t>
+          </w:r>
+          <w:r>
+            <w:t xml:space="preserve">  </w:t>
           </w:r>
         </w:sdtContent>
       </w:sdt>
@@ -10548,6 +10578,7 @@
     <w:rsid w:val="00691EEE"/>
     <w:rsid w:val="00727865"/>
     <w:rsid w:val="0073694E"/>
+    <w:rsid w:val="00814F28"/>
     <w:rsid w:val="008B1087"/>
     <w:rsid w:val="008D6165"/>
     <w:rsid w:val="00953D97"/>
@@ -10560,6 +10591,7 @@
     <w:rsid w:val="00B85114"/>
     <w:rsid w:val="00B90ACB"/>
     <w:rsid w:val="00B9388C"/>
+    <w:rsid w:val="00BC2A37"/>
     <w:rsid w:val="00C42E76"/>
     <w:rsid w:val="00C63AB0"/>
     <w:rsid w:val="00C85C89"/>

</xml_diff>

<commit_message>
docs: fix s04 requirements
</commit_message>
<xml_diff>
--- a/reports/Student #4/04 - Requirements - Student #4.docx
+++ b/reports/Student #4/04 - Requirements - Student #4.docx
@@ -248,14 +248,7 @@
                     <w:rFonts w:asciiTheme="majorHAnsi" w:hAnsiTheme="majorHAnsi" w:cstheme="majorBidi"/>
                     <w:lang w:val="pt-PT"/>
                   </w:rPr>
-                  <w:t xml:space="preserve"> https://github.com/JoaquinBorjaLeon/C1.047-Acme-ANS-D01</w:t>
-                </w:r>
-                <w:r>
-                  <w:rPr>
-                    <w:rFonts w:asciiTheme="majorHAnsi" w:hAnsiTheme="majorHAnsi" w:cstheme="majorBidi"/>
-                    <w:lang w:val="pt-PT"/>
-                  </w:rPr>
-                  <w:t xml:space="preserve"> </w:t>
+                  <w:t xml:space="preserve"> https://github.com/JoaquinBorjaLeon/C1-047-Acme-ANS-D02 </w:t>
                 </w:r>
               </w:sdtContent>
             </w:sdt>
@@ -1301,7 +1294,13 @@
         </w:sdtPr>
         <w:sdtContent>
           <w:r>
-            <w:t xml:space="preserve">    </w:t>
+            <w:t xml:space="preserve">  </w:t>
+          </w:r>
+          <w:r>
+            <w:t>X</w:t>
+          </w:r>
+          <w:r>
+            <w:t xml:space="preserve">  </w:t>
           </w:r>
         </w:sdtContent>
       </w:sdt>
@@ -1470,7 +1469,13 @@
         </w:sdtPr>
         <w:sdtContent>
           <w:r>
-            <w:t xml:space="preserve">    </w:t>
+            <w:t xml:space="preserve"> </w:t>
+          </w:r>
+          <w:r>
+            <w:t>X</w:t>
+          </w:r>
+          <w:r>
+            <w:t xml:space="preserve">   </w:t>
           </w:r>
         </w:sdtContent>
       </w:sdt>
@@ -1676,7 +1681,13 @@
         </w:sdtPr>
         <w:sdtContent>
           <w:r>
-            <w:t xml:space="preserve">    </w:t>
+            <w:t xml:space="preserve"> </w:t>
+          </w:r>
+          <w:r>
+            <w:t>X</w:t>
+          </w:r>
+          <w:r>
+            <w:t xml:space="preserve">   </w:t>
           </w:r>
         </w:sdtContent>
       </w:sdt>
@@ -1880,7 +1891,13 @@
         </w:sdtPr>
         <w:sdtContent>
           <w:r>
-            <w:t xml:space="preserve">    </w:t>
+            <w:t xml:space="preserve">  </w:t>
+          </w:r>
+          <w:r>
+            <w:t>X</w:t>
+          </w:r>
+          <w:r>
+            <w:t xml:space="preserve">  </w:t>
           </w:r>
         </w:sdtContent>
       </w:sdt>
@@ -1931,7 +1948,13 @@
         </w:sdtPr>
         <w:sdtContent>
           <w:r>
-            <w:t xml:space="preserve">    </w:t>
+            <w:t xml:space="preserve">  </w:t>
+          </w:r>
+          <w:r>
+            <w:t>X</w:t>
+          </w:r>
+          <w:r>
+            <w:t xml:space="preserve">  </w:t>
           </w:r>
         </w:sdtContent>
       </w:sdt>
@@ -10546,6 +10569,8 @@
     <w:rsid w:val="005E7E6F"/>
     <w:rsid w:val="00635F6F"/>
     <w:rsid w:val="00691EEE"/>
+    <w:rsid w:val="006A19A4"/>
+    <w:rsid w:val="006F0758"/>
     <w:rsid w:val="00727865"/>
     <w:rsid w:val="0073694E"/>
     <w:rsid w:val="008B1087"/>

</xml_diff>